<commit_message>
final updates for 2015
</commit_message>
<xml_diff>
--- a/lab-source/01-amazon-ec2-getstarted.docx
+++ b/lab-source/01-amazon-ec2-getstarted.docx
@@ -260,7 +260,11 @@
         <w:t>If you wish to use the provided account, continue here.</w:t>
       </w:r>
     </w:p>
-    <w:p/>
+    <w:p>
+      <w:r>
+        <w:br w:type="column"/>
+      </w:r>
+    </w:p>
     <w:p>
       <w:pPr>
         <w:pStyle w:val="ListParagraph"/>
@@ -314,7 +318,6 @@
           <w:szCs w:val="21"/>
           <w:shd w:val="clear" w:color="auto" w:fill="FFFFFF"/>
         </w:rPr>
-        <w:lastRenderedPageBreak/>
         <w:drawing>
           <wp:inline distT="0" distB="0" distL="0" distR="0" wp14:anchorId="2CAC5C68" wp14:editId="049110D3">
             <wp:extent cx="2286000" cy="1474631"/>
@@ -378,9 +381,13 @@
         <w:br/>
       </w:r>
       <w:r>
-        <w:t>Hint: make a bookmark for that URL!</w:t>
-      </w:r>
-    </w:p>
+        <w:t>Hint: make a bookmark for that URL</w:t>
+      </w:r>
+      <w:r>
+        <w:br/>
+      </w:r>
+    </w:p>
+    <w:p/>
     <w:p>
       <w:pPr>
         <w:pStyle w:val="ListParagraph"/>
@@ -390,7 +397,6 @@
         </w:numPr>
       </w:pPr>
       <w:r>
-        <w:br w:type="column"/>
         <w:t>Use the userid and password that you have been given. You will need to create a new password:</w:t>
       </w:r>
       <w:r>
@@ -544,6 +550,12 @@
         </w:rPr>
         <w:t>EU (Ireland)</w:t>
       </w:r>
+      <w:r>
+        <w:rPr>
+          <w:b/>
+        </w:rPr>
+        <w:br/>
+      </w:r>
     </w:p>
     <w:p>
       <w:pPr>
@@ -554,14 +566,13 @@
         </w:numPr>
       </w:pPr>
       <w:r>
-        <w:br w:type="column"/>
-      </w:r>
-      <w:r>
         <w:t>Now click on the top left EC2</w:t>
       </w:r>
       <w:r>
         <w:br/>
       </w:r>
+      <w:bookmarkStart w:id="0" w:name="_GoBack"/>
+      <w:bookmarkEnd w:id="0"/>
       <w:r>
         <w:rPr>
           <w:noProof/>
@@ -671,7 +682,7 @@
                 <v:stroke joinstyle="miter"/>
                 <v:path gradientshapeok="t" o:connecttype="rect"/>
               </v:shapetype>
-              <v:shape id="Text Box 3" o:spid="_x0000_s1026" type="#_x0000_t202" style="position:absolute;left:0;text-align:left;margin-left:36pt;margin-top:54pt;width:387pt;height:99pt;z-index:251675648;visibility:visible;mso-wrap-style:square;mso-wrap-distance-left:9pt;mso-wrap-distance-top:0;mso-wrap-distance-right:9pt;mso-wrap-distance-bottom:0;mso-position-horizontal:absolute;mso-position-horizontal-relative:text;mso-position-vertical:absolute;mso-position-vertical-relative:text;v-text-anchor:top" o:gfxdata="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" fillcolor="#d8d8d8 [2732]" stroked="f">
+              <v:shape id="Text Box 3" o:spid="_x0000_s1026" type="#_x0000_t202" style="position:absolute;left:0;text-align:left;margin-left:36pt;margin-top:54pt;width:387pt;height:99pt;z-index:251675648;visibility:visible;mso-wrap-style:square;mso-wrap-distance-left:9pt;mso-wrap-distance-top:0;mso-wrap-distance-right:9pt;mso-wrap-distance-bottom:0;mso-position-horizontal:absolute;mso-position-horizontal-relative:text;mso-position-vertical:absolute;mso-position-vertical-relative:text;v-text-anchor:top" o:gfxdata="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" fillcolor="#d8d8d8 [2732]" stroked="f">
                 <v:textbox>
                   <w:txbxContent>
                     <w:p>
@@ -773,8 +784,6 @@
       <w:r>
         <w:t>Please note:</w:t>
       </w:r>
-      <w:bookmarkStart w:id="0" w:name="_GoBack"/>
-      <w:bookmarkEnd w:id="0"/>
       <w:r>
         <w:br/>
       </w:r>
@@ -1391,11 +1400,7 @@
           </mc:Choice>
           <mc:Fallback>
             <w:pict>
-              <v:shapetype id="_x0000_t202" coordsize="21600,21600" o:spt="202" path="m0,0l0,21600,21600,21600,21600,0xe">
-                <v:stroke joinstyle="miter"/>
-                <v:path gradientshapeok="t" o:connecttype="rect"/>
-              </v:shapetype>
-              <v:shape id="Text Box 17" o:spid="_x0000_s1026" type="#_x0000_t202" style="position:absolute;left:0;text-align:left;margin-left:45pt;margin-top:177.15pt;width:324pt;height:207pt;z-index:251663360;visibility:visible;mso-wrap-style:square;mso-height-percent:0;mso-wrap-distance-left:9pt;mso-wrap-distance-top:0;mso-wrap-distance-right:9pt;mso-wrap-distance-bottom:0;mso-position-horizontal:absolute;mso-position-horizontal-relative:text;mso-position-vertical:absolute;mso-position-vertical-relative:text;mso-height-percent:0;mso-height-relative:margin;v-text-anchor:top" o:gfxdata="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" fillcolor="#bfbfbf [2412]" stroked="f">
+              <v:shape id="Text Box 17" o:spid="_x0000_s1027" type="#_x0000_t202" style="position:absolute;left:0;text-align:left;margin-left:45pt;margin-top:177.15pt;width:324pt;height:207pt;z-index:251663360;visibility:visible;mso-wrap-style:square;mso-height-percent:0;mso-wrap-distance-left:9pt;mso-wrap-distance-top:0;mso-wrap-distance-right:9pt;mso-wrap-distance-bottom:0;mso-position-horizontal:absolute;mso-position-horizontal-relative:text;mso-position-vertical:absolute;mso-position-vertical-relative:text;mso-height-percent:0;mso-height-relative:margin;v-text-anchor:top" o:gfxdata="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" fillcolor="#bfbfbf [2412]" stroked="f">
                 <v:textbox>
                   <w:txbxContent>
                     <w:p>
@@ -3215,7 +3220,7 @@
           </mc:Choice>
           <mc:Fallback>
             <w:pict>
-              <v:shape id="Text Box 24" o:spid="_x0000_s1027" type="#_x0000_t202" style="position:absolute;left:0;text-align:left;margin-left:36pt;margin-top:17.85pt;width:405pt;height:252pt;z-index:251664384;visibility:visible;mso-wrap-style:square;mso-height-percent:0;mso-wrap-distance-left:9pt;mso-wrap-distance-top:0;mso-wrap-distance-right:9pt;mso-wrap-distance-bottom:0;mso-position-horizontal:absolute;mso-position-horizontal-relative:text;mso-position-vertical:absolute;mso-position-vertical-relative:text;mso-height-percent:0;mso-height-relative:margin;v-text-anchor:top" o:gfxdata="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" filled="f" stroked="f">
+              <v:shape id="Text Box 24" o:spid="_x0000_s1028" type="#_x0000_t202" style="position:absolute;left:0;text-align:left;margin-left:36pt;margin-top:17.85pt;width:405pt;height:252pt;z-index:251664384;visibility:visible;mso-wrap-style:square;mso-height-percent:0;mso-wrap-distance-left:9pt;mso-wrap-distance-top:0;mso-wrap-distance-right:9pt;mso-wrap-distance-bottom:0;mso-position-horizontal:absolute;mso-position-horizontal-relative:text;mso-position-vertical:absolute;mso-position-vertical-relative:text;mso-height-percent:0;mso-height-relative:margin;v-text-anchor:top" o:gfxdata="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" filled="f" stroked="f">
                 <v:textbox>
                   <w:txbxContent>
                     <w:p>
@@ -4452,7 +4457,7 @@
           </mc:Choice>
           <mc:Fallback>
             <w:pict>
-              <v:shape id="Text Box 25" o:spid="_x0000_s1028" type="#_x0000_t202" style="position:absolute;left:0;text-align:left;margin-left:36pt;margin-top:55.65pt;width:414pt;height:54pt;z-index:251665408;visibility:visible;mso-wrap-style:square;mso-width-percent:0;mso-height-percent:0;mso-wrap-distance-left:9pt;mso-wrap-distance-top:0;mso-wrap-distance-right:9pt;mso-wrap-distance-bottom:0;mso-position-horizontal:absolute;mso-position-horizontal-relative:text;mso-position-vertical:absolute;mso-position-vertical-relative:text;mso-width-percent:0;mso-height-percent:0;mso-width-relative:margin;mso-height-relative:margin;v-text-anchor:top" o:gfxdata="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" filled="f" stroked="f">
+              <v:shape id="Text Box 25" o:spid="_x0000_s1029" type="#_x0000_t202" style="position:absolute;left:0;text-align:left;margin-left:36pt;margin-top:55.65pt;width:414pt;height:54pt;z-index:251665408;visibility:visible;mso-wrap-style:square;mso-width-percent:0;mso-height-percent:0;mso-wrap-distance-left:9pt;mso-wrap-distance-top:0;mso-wrap-distance-right:9pt;mso-wrap-distance-bottom:0;mso-position-horizontal:absolute;mso-position-horizontal-relative:text;mso-position-vertical:absolute;mso-position-vertical-relative:text;mso-width-percent:0;mso-height-percent:0;mso-width-relative:margin;mso-height-relative:margin;v-text-anchor:top" o:gfxdata="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" filled="f" stroked="f">
                 <v:textbox>
                   <w:txbxContent>
                     <w:p>
@@ -5370,7 +5375,7 @@
           </mc:Choice>
           <mc:Fallback>
             <w:pict>
-              <v:shape id="Text Box 26" o:spid="_x0000_s1029" type="#_x0000_t202" style="position:absolute;left:0;text-align:left;margin-left:36pt;margin-top:1in;width:387pt;height:3in;z-index:251666432;visibility:visible;mso-wrap-style:square;mso-height-percent:0;mso-wrap-distance-left:9pt;mso-wrap-distance-top:0;mso-wrap-distance-right:9pt;mso-wrap-distance-bottom:0;mso-position-horizontal:absolute;mso-position-horizontal-relative:text;mso-position-vertical:absolute;mso-position-vertical-relative:text;mso-height-percent:0;mso-height-relative:margin;v-text-anchor:top" o:gfxdata="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" filled="f" stroked="f">
+              <v:shape id="Text Box 26" o:spid="_x0000_s1030" type="#_x0000_t202" style="position:absolute;left:0;text-align:left;margin-left:36pt;margin-top:1in;width:387pt;height:3in;z-index:251666432;visibility:visible;mso-wrap-style:square;mso-height-percent:0;mso-wrap-distance-left:9pt;mso-wrap-distance-top:0;mso-wrap-distance-right:9pt;mso-wrap-distance-bottom:0;mso-position-horizontal:absolute;mso-position-horizontal-relative:text;mso-position-vertical:absolute;mso-position-vertical-relative:text;mso-height-percent:0;mso-height-relative:margin;v-text-anchor:top" o:gfxdata="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" filled="f" stroked="f">
                 <v:textbox>
                   <w:txbxContent>
                     <w:p>
@@ -6347,7 +6352,7 @@
           </mc:Choice>
           <mc:Fallback>
             <w:pict>
-              <v:shape id="Text Box 27" o:spid="_x0000_s1030" type="#_x0000_t202" style="position:absolute;left:0;text-align:left;margin-left:45pt;margin-top:21.95pt;width:378pt;height:81pt;z-index:251667456;visibility:visible;mso-wrap-style:square;mso-height-percent:0;mso-wrap-distance-left:9pt;mso-wrap-distance-top:0;mso-wrap-distance-right:9pt;mso-wrap-distance-bottom:0;mso-position-horizontal:absolute;mso-position-horizontal-relative:text;mso-position-vertical:absolute;mso-position-vertical-relative:text;mso-height-percent:0;mso-height-relative:margin;v-text-anchor:top" o:gfxdata="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" filled="f" stroked="f">
+              <v:shape id="Text Box 27" o:spid="_x0000_s1031" type="#_x0000_t202" style="position:absolute;left:0;text-align:left;margin-left:45pt;margin-top:21.95pt;width:378pt;height:81pt;z-index:251667456;visibility:visible;mso-wrap-style:square;mso-height-percent:0;mso-wrap-distance-left:9pt;mso-wrap-distance-top:0;mso-wrap-distance-right:9pt;mso-wrap-distance-bottom:0;mso-position-horizontal:absolute;mso-position-horizontal-relative:text;mso-position-vertical:absolute;mso-position-vertical-relative:text;mso-height-percent:0;mso-height-relative:margin;v-text-anchor:top" o:gfxdata="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" filled="f" stroked="f">
                 <v:textbox>
                   <w:txbxContent>
                     <w:p>
@@ -7246,7 +7251,7 @@
           </mc:Choice>
           <mc:Fallback>
             <w:pict>
-              <v:shape id="Text Box 30" o:spid="_x0000_s1031" type="#_x0000_t202" style="position:absolute;margin-left:81pt;margin-top:3.95pt;width:387pt;height:108pt;z-index:251669504;visibility:visible;mso-wrap-style:square;mso-width-percent:0;mso-height-percent:0;mso-wrap-distance-left:9pt;mso-wrap-distance-top:0;mso-wrap-distance-right:9pt;mso-wrap-distance-bottom:0;mso-position-horizontal:absolute;mso-position-horizontal-relative:text;mso-position-vertical:absolute;mso-position-vertical-relative:text;mso-width-percent:0;mso-height-percent:0;mso-width-relative:margin;mso-height-relative:margin;v-text-anchor:top" o:gfxdata="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" filled="f" stroked="f">
+              <v:shape id="Text Box 30" o:spid="_x0000_s1032" type="#_x0000_t202" style="position:absolute;margin-left:81pt;margin-top:3.95pt;width:387pt;height:108pt;z-index:251669504;visibility:visible;mso-wrap-style:square;mso-width-percent:0;mso-height-percent:0;mso-wrap-distance-left:9pt;mso-wrap-distance-top:0;mso-wrap-distance-right:9pt;mso-wrap-distance-bottom:0;mso-position-horizontal:absolute;mso-position-horizontal-relative:text;mso-position-vertical:absolute;mso-position-vertical-relative:text;mso-width-percent:0;mso-height-percent:0;mso-width-relative:margin;mso-height-relative:margin;v-text-anchor:top" o:gfxdata="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" filled="f" stroked="f">
                 <v:textbox>
                   <w:txbxContent>
                     <w:p>
@@ -8301,7 +8306,7 @@
           </mc:Choice>
           <mc:Fallback>
             <w:pict>
-              <v:shape id="Text Box 2" o:spid="_x0000_s1032" type="#_x0000_t202" style="position:absolute;left:0;text-align:left;margin-left:36pt;margin-top:2.55pt;width:351pt;height:117pt;z-index:251674624;visibility:visible;mso-wrap-style:square;mso-height-percent:0;mso-wrap-distance-left:9pt;mso-wrap-distance-top:0;mso-wrap-distance-right:9pt;mso-wrap-distance-bottom:0;mso-position-horizontal:absolute;mso-position-horizontal-relative:text;mso-position-vertical:absolute;mso-position-vertical-relative:text;mso-height-percent:0;mso-height-relative:margin;v-text-anchor:top" o:gfxdata="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" fillcolor="#bfbfbf [2412]" stroked="f">
+              <v:shape id="Text Box 2" o:spid="_x0000_s1033" type="#_x0000_t202" style="position:absolute;left:0;text-align:left;margin-left:36pt;margin-top:2.55pt;width:351pt;height:117pt;z-index:251674624;visibility:visible;mso-wrap-style:square;mso-height-percent:0;mso-wrap-distance-left:9pt;mso-wrap-distance-top:0;mso-wrap-distance-right:9pt;mso-wrap-distance-bottom:0;mso-position-horizontal:absolute;mso-position-horizontal-relative:text;mso-position-vertical:absolute;mso-position-vertical-relative:text;mso-height-percent:0;mso-height-relative:margin;v-text-anchor:top" o:gfxdata="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" fillcolor="#bfbfbf [2412]" stroked="f">
                 <v:textbox>
                   <w:txbxContent>
                     <w:p>
@@ -8793,7 +8798,7 @@
           </mc:Choice>
           <mc:Fallback>
             <w:pict>
-              <v:shape id="Text Box 37" o:spid="_x0000_s1033" type="#_x0000_t202" style="position:absolute;left:0;text-align:left;margin-left:36pt;margin-top:27pt;width:315pt;height:189pt;z-index:251673600;visibility:visible;mso-wrap-style:square;mso-height-percent:0;mso-wrap-distance-left:9pt;mso-wrap-distance-top:0;mso-wrap-distance-right:9pt;mso-wrap-distance-bottom:0;mso-position-horizontal:absolute;mso-position-horizontal-relative:text;mso-position-vertical:absolute;mso-position-vertical-relative:text;mso-height-percent:0;mso-height-relative:margin;v-text-anchor:top" o:gfxdata="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" filled="f" stroked="f">
+              <v:shape id="Text Box 37" o:spid="_x0000_s1034" type="#_x0000_t202" style="position:absolute;left:0;text-align:left;margin-left:36pt;margin-top:27pt;width:315pt;height:189pt;z-index:251673600;visibility:visible;mso-wrap-style:square;mso-height-percent:0;mso-wrap-distance-left:9pt;mso-wrap-distance-top:0;mso-wrap-distance-right:9pt;mso-wrap-distance-bottom:0;mso-position-horizontal:absolute;mso-position-horizontal-relative:text;mso-position-vertical:absolute;mso-position-vertical-relative:text;mso-height-percent:0;mso-height-relative:margin;v-text-anchor:top" o:gfxdata="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" filled="f" stroked="f">
                 <v:textbox>
                   <w:txbxContent>
                     <w:p>
@@ -9131,25 +9136,57 @@
 <w:ftr xmlns:wpc="http://schemas.microsoft.com/office/word/2010/wordprocessingCanvas" xmlns:mo="http://schemas.microsoft.com/office/mac/office/2008/main" xmlns:mc="http://schemas.openxmlformats.org/markup-compatibility/2006" xmlns:mv="urn:schemas-microsoft-com:mac:vml" xmlns:o="urn:schemas-microsoft-com:office:office" xmlns:r="http://schemas.openxmlformats.org/officeDocument/2006/relationships" xmlns:m="http://schemas.openxmlformats.org/officeDocument/2006/math" xmlns:v="urn:schemas-microsoft-com:vml" xmlns:wp14="http://schemas.microsoft.com/office/word/2010/wordprocessingDrawing" xmlns:wp="http://schemas.openxmlformats.org/drawingml/2006/wordprocessingDrawing" xmlns:w10="urn:schemas-microsoft-com:office:word" xmlns:w="http://schemas.openxmlformats.org/wordprocessingml/2006/main" xmlns:w14="http://schemas.microsoft.com/office/word/2010/wordml" xmlns:wpg="http://schemas.microsoft.com/office/word/2010/wordprocessingGroup" xmlns:wpi="http://schemas.microsoft.com/office/word/2010/wordprocessingInk" xmlns:wne="http://schemas.microsoft.com/office/word/2006/wordml" xmlns:wps="http://schemas.microsoft.com/office/word/2010/wordprocessingShape" mc:Ignorable="w14 wp14">
   <w:p>
     <w:pPr>
-      <w:pStyle w:val="Footer"/>
+      <w:pStyle w:val="NormalWeb"/>
+      <w:spacing w:before="0" w:beforeAutospacing="0" w:after="0" w:afterAutospacing="0"/>
+      <w:rPr>
+        <w:rFonts w:ascii="Montserrat" w:hAnsi="Montserrat" w:cstheme="minorBidi"/>
+        <w:color w:val="000000" w:themeColor="text1"/>
+        <w:kern w:val="24"/>
+        <w:sz w:val="14"/>
+        <w:szCs w:val="14"/>
+        <w:lang w:val="en-US"/>
+      </w:rPr>
     </w:pPr>
   </w:p>
   <w:p>
     <w:pPr>
+      <w:pStyle w:val="NormalWeb"/>
+      <w:spacing w:before="0" w:beforeAutospacing="0" w:after="0" w:afterAutospacing="0"/>
       <w:rPr>
+        <w:rFonts w:ascii="Montserrat" w:hAnsi="Montserrat" w:cstheme="minorBidi"/>
+        <w:color w:val="000000" w:themeColor="text1"/>
+        <w:kern w:val="24"/>
         <w:sz w:val="14"/>
+        <w:szCs w:val="14"/>
+        <w:lang w:val="en-US"/>
       </w:rPr>
     </w:pPr>
     <w:r>
       <w:rPr>
-        <w:noProof/>
-        <w:sz w:val="14"/>
+        <w:b/>
+        <w:i/>
       </w:rPr>
       <w:drawing>
-        <wp:inline distT="0" distB="0" distL="0" distR="0" wp14:anchorId="456C4B01" wp14:editId="6686456B">
-          <wp:extent cx="685800" cy="244316"/>
-          <wp:effectExtent l="0" t="0" r="0" b="10160"/>
-          <wp:docPr id="1" name="Picture 1"/>
+        <wp:anchor distT="0" distB="0" distL="114300" distR="114300" simplePos="0" relativeHeight="251658240" behindDoc="0" locked="0" layoutInCell="1" allowOverlap="1" wp14:anchorId="0E3AF498" wp14:editId="337BFD64">
+          <wp:simplePos x="0" y="0"/>
+          <wp:positionH relativeFrom="column">
+            <wp:posOffset>3543300</wp:posOffset>
+          </wp:positionH>
+          <wp:positionV relativeFrom="paragraph">
+            <wp:posOffset>60325</wp:posOffset>
+          </wp:positionV>
+          <wp:extent cx="792480" cy="278765"/>
+          <wp:effectExtent l="0" t="0" r="0" b="635"/>
+          <wp:wrapThrough wrapText="bothSides">
+            <wp:wrapPolygon edited="0">
+              <wp:start x="0" y="0"/>
+              <wp:lineTo x="0" y="19681"/>
+              <wp:lineTo x="20769" y="19681"/>
+              <wp:lineTo x="20769" y="0"/>
+              <wp:lineTo x="0" y="0"/>
+            </wp:wrapPolygon>
+          </wp:wrapThrough>
+          <wp:docPr id="5" name="Picture 3"/>
           <wp:cNvGraphicFramePr>
             <a:graphicFrameLocks xmlns:a="http://schemas.openxmlformats.org/drawingml/2006/main" noChangeAspect="1"/>
           </wp:cNvGraphicFramePr>
@@ -9157,9 +9194,9 @@
             <a:graphicData uri="http://schemas.openxmlformats.org/drawingml/2006/picture">
               <pic:pic xmlns:pic="http://schemas.openxmlformats.org/drawingml/2006/picture">
                 <pic:nvPicPr>
-                  <pic:cNvPr id="0" name="Picture 1"/>
+                  <pic:cNvPr id="4" name="Picture 3"/>
                   <pic:cNvPicPr>
-                    <a:picLocks noChangeAspect="1" noChangeArrowheads="1"/>
+                    <a:picLocks noChangeAspect="1"/>
                   </pic:cNvPicPr>
                 </pic:nvPicPr>
                 <pic:blipFill>
@@ -9170,83 +9207,207 @@
                       </a:ext>
                     </a:extLst>
                   </a:blip>
-                  <a:srcRect/>
                   <a:stretch>
                     <a:fillRect/>
                   </a:stretch>
                 </pic:blipFill>
-                <pic:spPr bwMode="auto">
+                <pic:spPr>
                   <a:xfrm>
                     <a:off x="0" y="0"/>
-                    <a:ext cx="685800" cy="244316"/>
+                    <a:ext cx="792480" cy="278765"/>
                   </a:xfrm>
                   <a:prstGeom prst="rect">
                     <a:avLst/>
                   </a:prstGeom>
-                  <a:noFill/>
-                  <a:ln>
-                    <a:noFill/>
-                  </a:ln>
                 </pic:spPr>
               </pic:pic>
             </a:graphicData>
           </a:graphic>
-        </wp:inline>
+          <wp14:sizeRelH relativeFrom="page">
+            <wp14:pctWidth>0</wp14:pctWidth>
+          </wp14:sizeRelH>
+          <wp14:sizeRelV relativeFrom="page">
+            <wp14:pctHeight>0</wp14:pctHeight>
+          </wp14:sizeRelV>
+        </wp:anchor>
       </w:drawing>
     </w:r>
     <w:r>
       <w:rPr>
+        <w:rFonts w:ascii="Montserrat" w:hAnsi="Montserrat" w:cstheme="minorBidi"/>
+        <w:color w:val="000000" w:themeColor="text1"/>
+        <w:kern w:val="24"/>
         <w:sz w:val="14"/>
+        <w:szCs w:val="14"/>
+        <w:lang w:val="en-US"/>
       </w:rPr>
-      <w:t xml:space="preserve"> © Paul Fremantle 2015</w:t>
-    </w:r>
-    <w:r>
-      <w:rPr>
-        <w:sz w:val="14"/>
-      </w:rPr>
-      <w:t>. Licensed under the Creative Commons 3.0 BY-SA (Attribution-Sharealike) license.</w:t>
+      <w:t xml:space="preserve">© Paul Fremantle 2015.  Licensed under the This work is licensed under a </w:t>
     </w:r>
   </w:p>
   <w:p>
     <w:pPr>
+      <w:pStyle w:val="NormalWeb"/>
+      <w:spacing w:before="0" w:beforeAutospacing="0" w:after="0" w:afterAutospacing="0"/>
       <w:rPr>
+        <w:rFonts w:ascii="Montserrat" w:hAnsi="Montserrat" w:cstheme="minorBidi"/>
+        <w:color w:val="000000" w:themeColor="text1"/>
+        <w:kern w:val="24"/>
         <w:sz w:val="14"/>
+        <w:szCs w:val="14"/>
+        <w:lang w:val="en-US"/>
       </w:rPr>
     </w:pPr>
     <w:r>
       <w:rPr>
+        <w:rFonts w:ascii="Montserrat" w:hAnsi="Montserrat" w:cstheme="minorBidi"/>
+        <w:color w:val="000000" w:themeColor="text1"/>
+        <w:kern w:val="24"/>
         <w:sz w:val="14"/>
+        <w:szCs w:val="14"/>
+        <w:lang w:val="en-US"/>
       </w:rPr>
-      <w:t xml:space="preserve">See </w:t>
+      <w:t>Creative Commons</w:t>
     </w:r>
-    <w:hyperlink r:id="rId2" w:history="1">
-      <w:r>
-        <w:rPr>
-          <w:rStyle w:val="Hyperlink"/>
-          <w:sz w:val="14"/>
-        </w:rPr>
-        <w:t>http://creativecommons.org/licenses/by-sa/3.0/</w:t>
-      </w:r>
-    </w:hyperlink>
     <w:r>
       <w:rPr>
+        <w:rFonts w:ascii="Montserrat" w:hAnsi="Montserrat" w:cstheme="minorBidi"/>
+        <w:color w:val="000000" w:themeColor="text1"/>
+        <w:kern w:val="24"/>
         <w:sz w:val="14"/>
+        <w:szCs w:val="14"/>
+        <w:lang w:val="en-US"/>
       </w:rPr>
       <w:t xml:space="preserve"> </w:t>
+    </w:r>
+    <w:r>
+      <w:rPr>
+        <w:rFonts w:ascii="Montserrat" w:hAnsi="Montserrat" w:cstheme="minorBidi"/>
+        <w:color w:val="000000" w:themeColor="text1"/>
+        <w:kern w:val="24"/>
+        <w:sz w:val="14"/>
+        <w:szCs w:val="14"/>
+        <w:lang w:val="en-US"/>
+      </w:rPr>
+      <w:t xml:space="preserve">Attribution-NonCommercial-ShareAlike 4.0 </w:t>
     </w:r>
   </w:p>
   <w:p>
     <w:pPr>
-      <w:jc w:val="right"/>
-      <w:rPr>
-        <w:b/>
-        <w:i/>
-      </w:rPr>
+      <w:pStyle w:val="NormalWeb"/>
+      <w:spacing w:before="0" w:beforeAutospacing="0" w:after="0" w:afterAutospacing="0"/>
     </w:pPr>
     <w:r>
       <w:rPr>
-        <w:b/>
-        <w:i/>
+        <w:rFonts w:ascii="Montserrat" w:hAnsi="Montserrat" w:cstheme="minorBidi"/>
+        <w:color w:val="000000" w:themeColor="text1"/>
+        <w:kern w:val="24"/>
+        <w:sz w:val="14"/>
+        <w:szCs w:val="14"/>
+        <w:lang w:val="en-US"/>
+      </w:rPr>
+      <w:t>International License</w:t>
+    </w:r>
+    <w:r>
+      <w:rPr>
+        <w:rFonts w:ascii="Montserrat" w:hAnsi="Montserrat" w:cstheme="minorBidi"/>
+        <w:color w:val="000000" w:themeColor="text1"/>
+        <w:kern w:val="24"/>
+        <w:sz w:val="14"/>
+        <w:szCs w:val="14"/>
+        <w:lang w:val="en-US"/>
+      </w:rPr>
+      <w:t xml:space="preserve">. </w:t>
+    </w:r>
+    <w:r>
+      <w:rPr>
+        <w:rFonts w:ascii="Montserrat" w:hAnsi="Montserrat" w:cstheme="minorBidi"/>
+        <w:color w:val="000000" w:themeColor="text1"/>
+        <w:kern w:val="24"/>
+        <w:sz w:val="14"/>
+        <w:szCs w:val="14"/>
+        <w:lang w:val="en-US"/>
+      </w:rPr>
+      <w:t xml:space="preserve">See  </w:t>
+    </w:r>
+    <w:hyperlink r:id="rId2" w:history="1">
+      <w:r>
+        <w:rPr>
+          <w:rStyle w:val="Hyperlink"/>
+          <w:rFonts w:ascii="Montserrat" w:hAnsi="Montserrat" w:cstheme="minorBidi"/>
+          <w:color w:val="000000" w:themeColor="text1"/>
+          <w:kern w:val="24"/>
+          <w:sz w:val="14"/>
+          <w:szCs w:val="14"/>
+          <w:lang w:val="en-US"/>
+        </w:rPr>
+        <w:t>http://creativecommons.org/licenses/b</w:t>
+      </w:r>
+      <w:r>
+        <w:rPr>
+          <w:rStyle w:val="Hyperlink"/>
+          <w:rFonts w:ascii="Montserrat" w:hAnsi="Montserrat" w:cstheme="minorBidi"/>
+          <w:color w:val="000000" w:themeColor="text1"/>
+          <w:kern w:val="24"/>
+          <w:sz w:val="14"/>
+          <w:szCs w:val="14"/>
+          <w:lang w:val="en-US"/>
+        </w:rPr>
+        <w:t>y</w:t>
+      </w:r>
+      <w:r>
+        <w:rPr>
+          <w:rStyle w:val="Hyperlink"/>
+          <w:rFonts w:ascii="Montserrat" w:hAnsi="Montserrat" w:cstheme="minorBidi"/>
+          <w:color w:val="000000" w:themeColor="text1"/>
+          <w:kern w:val="24"/>
+          <w:sz w:val="14"/>
+          <w:szCs w:val="14"/>
+          <w:lang w:val="en-US"/>
+        </w:rPr>
+        <w:t>-nc-sa/4.0/</w:t>
+      </w:r>
+    </w:hyperlink>
+    <w:r>
+      <w:rPr>
+        <w:rFonts w:ascii="Montserrat" w:hAnsi="Montserrat" w:cstheme="minorBidi"/>
+        <w:color w:val="000000" w:themeColor="text1"/>
+        <w:kern w:val="24"/>
+        <w:sz w:val="14"/>
+        <w:szCs w:val="14"/>
+        <w:lang w:val="en-US"/>
+      </w:rPr>
+      <w:t xml:space="preserve"> </w:t>
+    </w:r>
+    <w:r>
+      <w:rPr>
+        <w:rFonts w:ascii="Montserrat" w:hAnsi="Montserrat" w:cstheme="minorBidi"/>
+        <w:color w:val="000000" w:themeColor="text1"/>
+        <w:kern w:val="24"/>
+        <w:sz w:val="14"/>
+        <w:szCs w:val="14"/>
+        <w:lang w:val="en-US"/>
+      </w:rPr>
+      <w:tab/>
+    </w:r>
+    <w:r>
+      <w:rPr>
+        <w:rFonts w:ascii="Montserrat" w:hAnsi="Montserrat" w:cstheme="minorBidi"/>
+        <w:color w:val="000000" w:themeColor="text1"/>
+        <w:kern w:val="24"/>
+        <w:sz w:val="14"/>
+        <w:szCs w:val="14"/>
+        <w:lang w:val="en-US"/>
+      </w:rPr>
+      <w:tab/>
+    </w:r>
+    <w:r>
+      <w:rPr>
+        <w:rFonts w:ascii="Montserrat" w:hAnsi="Montserrat" w:cstheme="minorBidi"/>
+        <w:color w:val="000000" w:themeColor="text1"/>
+        <w:kern w:val="24"/>
+        <w:sz w:val="14"/>
+        <w:szCs w:val="14"/>
+        <w:lang w:val="en-US"/>
       </w:rPr>
       <w:tab/>
     </w:r>
@@ -10510,7 +10671,6 @@
   <w:style w:type="character" w:default="1" w:styleId="DefaultParagraphFont">
     <w:name w:val="Default Paragraph Font"/>
     <w:uiPriority w:val="1"/>
-    <w:semiHidden/>
     <w:unhideWhenUsed/>
   </w:style>
   <w:style w:type="table" w:default="1" w:styleId="TableNormal">
@@ -10750,6 +10910,22 @@
       <w:bCs/>
     </w:rPr>
   </w:style>
+  <w:style w:type="paragraph" w:styleId="NormalWeb">
+    <w:name w:val="Normal (Web)"/>
+    <w:basedOn w:val="Normal"/>
+    <w:uiPriority w:val="99"/>
+    <w:unhideWhenUsed/>
+    <w:rsid w:val="00CD5E79"/>
+    <w:pPr>
+      <w:spacing w:before="100" w:beforeAutospacing="1" w:after="100" w:afterAutospacing="1"/>
+    </w:pPr>
+    <w:rPr>
+      <w:rFonts w:ascii="Times" w:hAnsi="Times" w:cs="Times New Roman"/>
+      <w:sz w:val="20"/>
+      <w:szCs w:val="20"/>
+      <w:lang w:val="en-GB"/>
+    </w:rPr>
+  </w:style>
 </w:styles>
 </file>
 
@@ -10912,7 +11088,6 @@
   <w:style w:type="character" w:default="1" w:styleId="DefaultParagraphFont">
     <w:name w:val="Default Paragraph Font"/>
     <w:uiPriority w:val="1"/>
-    <w:semiHidden/>
     <w:unhideWhenUsed/>
   </w:style>
   <w:style w:type="table" w:default="1" w:styleId="TableNormal">
@@ -11150,6 +11325,22 @@
     <w:rPr>
       <w:b/>
       <w:bCs/>
+    </w:rPr>
+  </w:style>
+  <w:style w:type="paragraph" w:styleId="NormalWeb">
+    <w:name w:val="Normal (Web)"/>
+    <w:basedOn w:val="Normal"/>
+    <w:uiPriority w:val="99"/>
+    <w:unhideWhenUsed/>
+    <w:rsid w:val="00CD5E79"/>
+    <w:pPr>
+      <w:spacing w:before="100" w:beforeAutospacing="1" w:after="100" w:afterAutospacing="1"/>
+    </w:pPr>
+    <w:rPr>
+      <w:rFonts w:ascii="Times" w:hAnsi="Times" w:cs="Times New Roman"/>
+      <w:sz w:val="20"/>
+      <w:szCs w:val="20"/>
+      <w:lang w:val="en-GB"/>
     </w:rPr>
   </w:style>
 </w:styles>

</xml_diff>